<commit_message>
small project - view, forms, model base done - CRUD OPERATIONS
</commit_message>
<xml_diff>
--- a/django - theory.docx
+++ b/django - theory.docx
@@ -9729,6 +9729,702 @@
           <w:rFonts w:ascii="Excalifont" w:hAnsi="Excalifont"/>
         </w:rPr>
       </w:pPr>
+    </w:p>
+    <w:p>
+      <w:pPr>
+        <w:rPr>
+          <w:rFonts w:ascii="Excalifont" w:hAnsi="Excalifont"/>
+        </w:rPr>
+      </w:pPr>
+      <w:r>
+        <w:rPr>
+          <w:rFonts w:ascii="Excalifont" w:hAnsi="Excalifont"/>
+          <w:b/>
+          <w:bCs/>
+        </w:rPr>
+        <w:t>How to Change local database to Online database</w:t>
+      </w:r>
+    </w:p>
+    <w:p>
+      <w:pPr>
+        <w:rPr>
+          <w:rFonts w:ascii="Excalifont" w:hAnsi="Excalifont"/>
+        </w:rPr>
+      </w:pPr>
+      <w:r>
+        <w:rPr>
+          <w:rFonts w:ascii="Excalifont" w:hAnsi="Excalifont"/>
+        </w:rPr>
+        <w:t>-&gt; We will use Supabase for this sql db storing</w:t>
+      </w:r>
+    </w:p>
+    <w:p>
+      <w:pPr>
+        <w:rPr>
+          <w:rFonts w:ascii="Excalifont" w:hAnsi="Excalifont"/>
+        </w:rPr>
+      </w:pPr>
+      <w:r>
+        <w:rPr>
+          <w:rFonts w:ascii="Excalifont" w:hAnsi="Excalifont"/>
+        </w:rPr>
+        <w:t xml:space="preserve">1. install package : uv add db-database-url python-dotenv </w:t>
+      </w:r>
+      <w:r>
+        <w:rPr>
+          <w:rFonts w:ascii="Excalifont" w:hAnsi="Excalifont"/>
+        </w:rPr>
+        <w:t>psycopg2</w:t>
+      </w:r>
+    </w:p>
+    <w:p>
+      <w:pPr>
+        <w:rPr>
+          <w:rFonts w:ascii="Excalifont" w:hAnsi="Excalifont"/>
+        </w:rPr>
+      </w:pPr>
+      <w:r>
+        <w:rPr>
+          <w:rFonts w:ascii="Excalifont" w:hAnsi="Excalifont"/>
+        </w:rPr>
+        <w:t>2. create a .env file in root folder then add your connection string in it</w:t>
+      </w:r>
+    </w:p>
+    <w:p>
+      <w:pPr>
+        <w:rPr>
+          <w:rFonts w:ascii="Excalifont" w:hAnsi="Excalifont"/>
+        </w:rPr>
+      </w:pPr>
+      <w:r>
+        <w:rPr>
+          <w:rFonts w:ascii="Excalifont" w:hAnsi="Excalifont"/>
+        </w:rPr>
+        <w:t>[ use session pooler uri as it supports ipv4, if you use normal then you get host name couldn’t resolve error ]</w:t>
+      </w:r>
+    </w:p>
+    <w:p>
+      <w:pPr>
+        <w:rPr>
+          <w:rFonts w:ascii="Excalifont" w:hAnsi="Excalifont"/>
+        </w:rPr>
+      </w:pPr>
+      <w:r>
+        <w:rPr>
+          <w:rFonts w:ascii="Excalifont" w:hAnsi="Excalifont"/>
+        </w:rPr>
+        <w:drawing>
+          <wp:inline distT="0" distB="0" distL="0" distR="0" wp14:anchorId="43AC8ED3" wp14:editId="2564B5A8">
+            <wp:extent cx="6645910" cy="821690"/>
+            <wp:effectExtent l="0" t="0" r="2540" b="0"/>
+            <wp:docPr id="168477476" name="Picture 1"/>
+            <wp:cNvGraphicFramePr>
+              <a:graphicFrameLocks xmlns:a="http://schemas.openxmlformats.org/drawingml/2006/main" noChangeAspect="1"/>
+            </wp:cNvGraphicFramePr>
+            <a:graphic xmlns:a="http://schemas.openxmlformats.org/drawingml/2006/main">
+              <a:graphicData uri="http://schemas.openxmlformats.org/drawingml/2006/picture">
+                <pic:pic xmlns:pic="http://schemas.openxmlformats.org/drawingml/2006/picture">
+                  <pic:nvPicPr>
+                    <pic:cNvPr id="168477476" name=""/>
+                    <pic:cNvPicPr/>
+                  </pic:nvPicPr>
+                  <pic:blipFill>
+                    <a:blip r:embed="rId66"/>
+                    <a:stretch>
+                      <a:fillRect/>
+                    </a:stretch>
+                  </pic:blipFill>
+                  <pic:spPr>
+                    <a:xfrm>
+                      <a:off x="0" y="0"/>
+                      <a:ext cx="6645910" cy="821690"/>
+                    </a:xfrm>
+                    <a:prstGeom prst="rect">
+                      <a:avLst/>
+                    </a:prstGeom>
+                  </pic:spPr>
+                </pic:pic>
+              </a:graphicData>
+            </a:graphic>
+          </wp:inline>
+        </w:drawing>
+      </w:r>
+    </w:p>
+    <w:p>
+      <w:pPr>
+        <w:rPr>
+          <w:rFonts w:ascii="Excalifont" w:hAnsi="Excalifont"/>
+        </w:rPr>
+      </w:pPr>
+      <w:r>
+        <w:rPr>
+          <w:rFonts w:ascii="Excalifont" w:hAnsi="Excalifont"/>
+        </w:rPr>
+        <w:t>3. update your setting.py</w:t>
+      </w:r>
+    </w:p>
+    <w:p>
+      <w:pPr>
+        <w:rPr>
+          <w:rFonts w:ascii="Excalifont" w:hAnsi="Excalifont"/>
+        </w:rPr>
+      </w:pPr>
+      <w:r>
+        <w:rPr>
+          <w:rFonts w:ascii="Excalifont" w:hAnsi="Excalifont"/>
+        </w:rPr>
+        <w:drawing>
+          <wp:inline distT="0" distB="0" distL="0" distR="0" wp14:anchorId="37C8D432" wp14:editId="4E405E00">
+            <wp:extent cx="1996440" cy="976037"/>
+            <wp:effectExtent l="0" t="0" r="3810" b="0"/>
+            <wp:docPr id="931666906" name="Picture 1"/>
+            <wp:cNvGraphicFramePr>
+              <a:graphicFrameLocks xmlns:a="http://schemas.openxmlformats.org/drawingml/2006/main" noChangeAspect="1"/>
+            </wp:cNvGraphicFramePr>
+            <a:graphic xmlns:a="http://schemas.openxmlformats.org/drawingml/2006/main">
+              <a:graphicData uri="http://schemas.openxmlformats.org/drawingml/2006/picture">
+                <pic:pic xmlns:pic="http://schemas.openxmlformats.org/drawingml/2006/picture">
+                  <pic:nvPicPr>
+                    <pic:cNvPr id="931666906" name=""/>
+                    <pic:cNvPicPr/>
+                  </pic:nvPicPr>
+                  <pic:blipFill>
+                    <a:blip r:embed="rId67"/>
+                    <a:stretch>
+                      <a:fillRect/>
+                    </a:stretch>
+                  </pic:blipFill>
+                  <pic:spPr>
+                    <a:xfrm>
+                      <a:off x="0" y="0"/>
+                      <a:ext cx="2007468" cy="981428"/>
+                    </a:xfrm>
+                    <a:prstGeom prst="rect">
+                      <a:avLst/>
+                    </a:prstGeom>
+                  </pic:spPr>
+                </pic:pic>
+              </a:graphicData>
+            </a:graphic>
+          </wp:inline>
+        </w:drawing>
+      </w:r>
+    </w:p>
+    <w:p>
+      <w:pPr>
+        <w:shd w:val="clear" w:color="auto" w:fill="282C34"/>
+        <w:spacing w:after="0" w:line="285" w:lineRule="atLeast"/>
+        <w:rPr>
+          <w:rFonts w:ascii="Consolas" w:eastAsia="Times New Roman" w:hAnsi="Consolas" w:cs="Times New Roman"/>
+          <w:color w:val="BBBBBB"/>
+          <w:kern w:val="0"/>
+          <w:sz w:val="21"/>
+          <w:szCs w:val="21"/>
+          <w14:ligatures w14:val="none"/>
+        </w:rPr>
+      </w:pPr>
+      <w:r>
+        <w:rPr>
+          <w:rFonts w:ascii="Consolas" w:eastAsia="Times New Roman" w:hAnsi="Consolas" w:cs="Times New Roman"/>
+          <w:color w:val="60CADD"/>
+          <w:kern w:val="0"/>
+          <w:sz w:val="21"/>
+          <w:szCs w:val="21"/>
+          <w14:ligatures w14:val="none"/>
+        </w:rPr>
+        <w:t>DATABASES</w:t>
+      </w:r>
+      <w:r>
+        <w:rPr>
+          <w:rFonts w:ascii="Consolas" w:eastAsia="Times New Roman" w:hAnsi="Consolas" w:cs="Times New Roman"/>
+          <w:color w:val="BBBBBB"/>
+          <w:kern w:val="0"/>
+          <w:sz w:val="21"/>
+          <w:szCs w:val="21"/>
+          <w14:ligatures w14:val="none"/>
+        </w:rPr>
+        <w:t xml:space="preserve"> </w:t>
+      </w:r>
+      <w:r>
+        <w:rPr>
+          <w:rFonts w:ascii="Consolas" w:eastAsia="Times New Roman" w:hAnsi="Consolas" w:cs="Times New Roman"/>
+          <w:i/>
+          <w:iCs/>
+          <w:color w:val="8AA9E2"/>
+          <w:kern w:val="0"/>
+          <w:sz w:val="21"/>
+          <w:szCs w:val="21"/>
+          <w14:ligatures w14:val="none"/>
+        </w:rPr>
+        <w:t>=</w:t>
+      </w:r>
+      <w:r>
+        <w:rPr>
+          <w:rFonts w:ascii="Consolas" w:eastAsia="Times New Roman" w:hAnsi="Consolas" w:cs="Times New Roman"/>
+          <w:color w:val="BBBBBB"/>
+          <w:kern w:val="0"/>
+          <w:sz w:val="21"/>
+          <w:szCs w:val="21"/>
+          <w14:ligatures w14:val="none"/>
+        </w:rPr>
+        <w:t xml:space="preserve"> {</w:t>
+      </w:r>
+    </w:p>
+    <w:p>
+      <w:pPr>
+        <w:shd w:val="clear" w:color="auto" w:fill="282C34"/>
+        <w:spacing w:after="0" w:line="285" w:lineRule="atLeast"/>
+        <w:rPr>
+          <w:rFonts w:ascii="Consolas" w:eastAsia="Times New Roman" w:hAnsi="Consolas" w:cs="Times New Roman"/>
+          <w:color w:val="BBBBBB"/>
+          <w:kern w:val="0"/>
+          <w:sz w:val="21"/>
+          <w:szCs w:val="21"/>
+          <w14:ligatures w14:val="none"/>
+        </w:rPr>
+      </w:pPr>
+      <w:r>
+        <w:rPr>
+          <w:rFonts w:ascii="Consolas" w:eastAsia="Times New Roman" w:hAnsi="Consolas" w:cs="Times New Roman"/>
+          <w:color w:val="BBBBBB"/>
+          <w:kern w:val="0"/>
+          <w:sz w:val="21"/>
+          <w:szCs w:val="21"/>
+          <w14:ligatures w14:val="none"/>
+        </w:rPr>
+        <w:t xml:space="preserve">    </w:t>
+      </w:r>
+      <w:r>
+        <w:rPr>
+          <w:rFonts w:ascii="Consolas" w:eastAsia="Times New Roman" w:hAnsi="Consolas" w:cs="Times New Roman"/>
+          <w:i/>
+          <w:iCs/>
+          <w:color w:val="867683"/>
+          <w:kern w:val="0"/>
+          <w:sz w:val="21"/>
+          <w:szCs w:val="21"/>
+          <w14:ligatures w14:val="none"/>
+        </w:rPr>
+        <w:t>#</w:t>
+      </w:r>
+      <w:r>
+        <w:rPr>
+          <w:rFonts w:ascii="Consolas" w:eastAsia="Times New Roman" w:hAnsi="Consolas" w:cs="Times New Roman"/>
+          <w:i/>
+          <w:iCs/>
+          <w:color w:val="D198B9"/>
+          <w:kern w:val="0"/>
+          <w:sz w:val="21"/>
+          <w:szCs w:val="21"/>
+          <w14:ligatures w14:val="none"/>
+        </w:rPr>
+        <w:t xml:space="preserve"> 'default': {</w:t>
+      </w:r>
+    </w:p>
+    <w:p>
+      <w:pPr>
+        <w:shd w:val="clear" w:color="auto" w:fill="282C34"/>
+        <w:spacing w:after="0" w:line="285" w:lineRule="atLeast"/>
+        <w:rPr>
+          <w:rFonts w:ascii="Consolas" w:eastAsia="Times New Roman" w:hAnsi="Consolas" w:cs="Times New Roman"/>
+          <w:color w:val="BBBBBB"/>
+          <w:kern w:val="0"/>
+          <w:sz w:val="21"/>
+          <w:szCs w:val="21"/>
+          <w14:ligatures w14:val="none"/>
+        </w:rPr>
+      </w:pPr>
+      <w:r>
+        <w:rPr>
+          <w:rFonts w:ascii="Consolas" w:eastAsia="Times New Roman" w:hAnsi="Consolas" w:cs="Times New Roman"/>
+          <w:color w:val="BBBBBB"/>
+          <w:kern w:val="0"/>
+          <w:sz w:val="21"/>
+          <w:szCs w:val="21"/>
+          <w14:ligatures w14:val="none"/>
+        </w:rPr>
+        <w:t xml:space="preserve">    </w:t>
+      </w:r>
+      <w:r>
+        <w:rPr>
+          <w:rFonts w:ascii="Consolas" w:eastAsia="Times New Roman" w:hAnsi="Consolas" w:cs="Times New Roman"/>
+          <w:i/>
+          <w:iCs/>
+          <w:color w:val="867683"/>
+          <w:kern w:val="0"/>
+          <w:sz w:val="21"/>
+          <w:szCs w:val="21"/>
+          <w14:ligatures w14:val="none"/>
+        </w:rPr>
+        <w:t>#</w:t>
+      </w:r>
+      <w:r>
+        <w:rPr>
+          <w:rFonts w:ascii="Consolas" w:eastAsia="Times New Roman" w:hAnsi="Consolas" w:cs="Times New Roman"/>
+          <w:i/>
+          <w:iCs/>
+          <w:color w:val="D198B9"/>
+          <w:kern w:val="0"/>
+          <w:sz w:val="21"/>
+          <w:szCs w:val="21"/>
+          <w14:ligatures w14:val="none"/>
+        </w:rPr>
+        <w:t xml:space="preserve">     'ENGINE': 'django.db.backends.sqlite3',</w:t>
+      </w:r>
+    </w:p>
+    <w:p>
+      <w:pPr>
+        <w:shd w:val="clear" w:color="auto" w:fill="282C34"/>
+        <w:spacing w:after="0" w:line="285" w:lineRule="atLeast"/>
+        <w:rPr>
+          <w:rFonts w:ascii="Consolas" w:eastAsia="Times New Roman" w:hAnsi="Consolas" w:cs="Times New Roman"/>
+          <w:color w:val="BBBBBB"/>
+          <w:kern w:val="0"/>
+          <w:sz w:val="21"/>
+          <w:szCs w:val="21"/>
+          <w14:ligatures w14:val="none"/>
+        </w:rPr>
+      </w:pPr>
+      <w:r>
+        <w:rPr>
+          <w:rFonts w:ascii="Consolas" w:eastAsia="Times New Roman" w:hAnsi="Consolas" w:cs="Times New Roman"/>
+          <w:color w:val="BBBBBB"/>
+          <w:kern w:val="0"/>
+          <w:sz w:val="21"/>
+          <w:szCs w:val="21"/>
+          <w14:ligatures w14:val="none"/>
+        </w:rPr>
+        <w:t xml:space="preserve">    </w:t>
+      </w:r>
+      <w:r>
+        <w:rPr>
+          <w:rFonts w:ascii="Consolas" w:eastAsia="Times New Roman" w:hAnsi="Consolas" w:cs="Times New Roman"/>
+          <w:i/>
+          <w:iCs/>
+          <w:color w:val="867683"/>
+          <w:kern w:val="0"/>
+          <w:sz w:val="21"/>
+          <w:szCs w:val="21"/>
+          <w14:ligatures w14:val="none"/>
+        </w:rPr>
+        <w:t>#</w:t>
+      </w:r>
+      <w:r>
+        <w:rPr>
+          <w:rFonts w:ascii="Consolas" w:eastAsia="Times New Roman" w:hAnsi="Consolas" w:cs="Times New Roman"/>
+          <w:i/>
+          <w:iCs/>
+          <w:color w:val="D198B9"/>
+          <w:kern w:val="0"/>
+          <w:sz w:val="21"/>
+          <w:szCs w:val="21"/>
+          <w14:ligatures w14:val="none"/>
+        </w:rPr>
+        <w:t xml:space="preserve">     'NAME': BASE_DIR / 'db.sqlite3',</w:t>
+      </w:r>
+    </w:p>
+    <w:p>
+      <w:pPr>
+        <w:shd w:val="clear" w:color="auto" w:fill="282C34"/>
+        <w:spacing w:after="0" w:line="285" w:lineRule="atLeast"/>
+        <w:rPr>
+          <w:rFonts w:ascii="Consolas" w:eastAsia="Times New Roman" w:hAnsi="Consolas" w:cs="Times New Roman"/>
+          <w:color w:val="BBBBBB"/>
+          <w:kern w:val="0"/>
+          <w:sz w:val="21"/>
+          <w:szCs w:val="21"/>
+          <w14:ligatures w14:val="none"/>
+        </w:rPr>
+      </w:pPr>
+      <w:r>
+        <w:rPr>
+          <w:rFonts w:ascii="Consolas" w:eastAsia="Times New Roman" w:hAnsi="Consolas" w:cs="Times New Roman"/>
+          <w:color w:val="BBBBBB"/>
+          <w:kern w:val="0"/>
+          <w:sz w:val="21"/>
+          <w:szCs w:val="21"/>
+          <w14:ligatures w14:val="none"/>
+        </w:rPr>
+        <w:t xml:space="preserve">    </w:t>
+      </w:r>
+      <w:r>
+        <w:rPr>
+          <w:rFonts w:ascii="Consolas" w:eastAsia="Times New Roman" w:hAnsi="Consolas" w:cs="Times New Roman"/>
+          <w:i/>
+          <w:iCs/>
+          <w:color w:val="867683"/>
+          <w:kern w:val="0"/>
+          <w:sz w:val="21"/>
+          <w:szCs w:val="21"/>
+          <w14:ligatures w14:val="none"/>
+        </w:rPr>
+        <w:t>#</w:t>
+      </w:r>
+      <w:r>
+        <w:rPr>
+          <w:rFonts w:ascii="Consolas" w:eastAsia="Times New Roman" w:hAnsi="Consolas" w:cs="Times New Roman"/>
+          <w:i/>
+          <w:iCs/>
+          <w:color w:val="D198B9"/>
+          <w:kern w:val="0"/>
+          <w:sz w:val="21"/>
+          <w:szCs w:val="21"/>
+          <w14:ligatures w14:val="none"/>
+        </w:rPr>
+        <w:t xml:space="preserve"> }</w:t>
+      </w:r>
+    </w:p>
+    <w:p>
+      <w:pPr>
+        <w:shd w:val="clear" w:color="auto" w:fill="282C34"/>
+        <w:spacing w:after="0" w:line="285" w:lineRule="atLeast"/>
+        <w:rPr>
+          <w:rFonts w:ascii="Consolas" w:eastAsia="Times New Roman" w:hAnsi="Consolas" w:cs="Times New Roman"/>
+          <w:color w:val="BBBBBB"/>
+          <w:kern w:val="0"/>
+          <w:sz w:val="21"/>
+          <w:szCs w:val="21"/>
+          <w14:ligatures w14:val="none"/>
+        </w:rPr>
+      </w:pPr>
+      <w:r>
+        <w:rPr>
+          <w:rFonts w:ascii="Consolas" w:eastAsia="Times New Roman" w:hAnsi="Consolas" w:cs="Times New Roman"/>
+          <w:color w:val="BBBBBB"/>
+          <w:kern w:val="0"/>
+          <w:sz w:val="21"/>
+          <w:szCs w:val="21"/>
+          <w14:ligatures w14:val="none"/>
+        </w:rPr>
+        <w:t xml:space="preserve">    </w:t>
+      </w:r>
+      <w:r>
+        <w:rPr>
+          <w:rFonts w:ascii="Consolas" w:eastAsia="Times New Roman" w:hAnsi="Consolas" w:cs="Times New Roman"/>
+          <w:color w:val="BE7689"/>
+          <w:kern w:val="0"/>
+          <w:sz w:val="21"/>
+          <w:szCs w:val="21"/>
+          <w14:ligatures w14:val="none"/>
+        </w:rPr>
+        <w:t>'default'</w:t>
+      </w:r>
+      <w:r>
+        <w:rPr>
+          <w:rFonts w:ascii="Consolas" w:eastAsia="Times New Roman" w:hAnsi="Consolas" w:cs="Times New Roman"/>
+          <w:color w:val="BBBBBB"/>
+          <w:kern w:val="0"/>
+          <w:sz w:val="21"/>
+          <w:szCs w:val="21"/>
+          <w14:ligatures w14:val="none"/>
+        </w:rPr>
+        <w:t>: dj_database_url.</w:t>
+      </w:r>
+      <w:r>
+        <w:rPr>
+          <w:rFonts w:ascii="Consolas" w:eastAsia="Times New Roman" w:hAnsi="Consolas" w:cs="Times New Roman"/>
+          <w:color w:val="FFCB9A"/>
+          <w:kern w:val="0"/>
+          <w:sz w:val="21"/>
+          <w:szCs w:val="21"/>
+          <w14:ligatures w14:val="none"/>
+        </w:rPr>
+        <w:t>config</w:t>
+      </w:r>
+      <w:r>
+        <w:rPr>
+          <w:rFonts w:ascii="Consolas" w:eastAsia="Times New Roman" w:hAnsi="Consolas" w:cs="Times New Roman"/>
+          <w:color w:val="BBBBBB"/>
+          <w:kern w:val="0"/>
+          <w:sz w:val="21"/>
+          <w:szCs w:val="21"/>
+          <w14:ligatures w14:val="none"/>
+        </w:rPr>
+        <w:t>(</w:t>
+      </w:r>
+      <w:r>
+        <w:rPr>
+          <w:rFonts w:ascii="Consolas" w:eastAsia="Times New Roman" w:hAnsi="Consolas" w:cs="Times New Roman"/>
+          <w:i/>
+          <w:iCs/>
+          <w:color w:val="B7FF9A"/>
+          <w:kern w:val="0"/>
+          <w:sz w:val="21"/>
+          <w:szCs w:val="21"/>
+          <w14:ligatures w14:val="none"/>
+        </w:rPr>
+        <w:t>default</w:t>
+      </w:r>
+      <w:r>
+        <w:rPr>
+          <w:rFonts w:ascii="Consolas" w:eastAsia="Times New Roman" w:hAnsi="Consolas" w:cs="Times New Roman"/>
+          <w:i/>
+          <w:iCs/>
+          <w:color w:val="8AA9E2"/>
+          <w:kern w:val="0"/>
+          <w:sz w:val="21"/>
+          <w:szCs w:val="21"/>
+          <w14:ligatures w14:val="none"/>
+        </w:rPr>
+        <w:t>=</w:t>
+      </w:r>
+      <w:r>
+        <w:rPr>
+          <w:rFonts w:ascii="Consolas" w:eastAsia="Times New Roman" w:hAnsi="Consolas" w:cs="Times New Roman"/>
+          <w:color w:val="BBBBBB"/>
+          <w:kern w:val="0"/>
+          <w:sz w:val="21"/>
+          <w:szCs w:val="21"/>
+          <w14:ligatures w14:val="none"/>
+        </w:rPr>
+        <w:t>os.</w:t>
+      </w:r>
+      <w:r>
+        <w:rPr>
+          <w:rFonts w:ascii="Consolas" w:eastAsia="Times New Roman" w:hAnsi="Consolas" w:cs="Times New Roman"/>
+          <w:color w:val="FFB8FB"/>
+          <w:kern w:val="0"/>
+          <w:sz w:val="21"/>
+          <w:szCs w:val="21"/>
+          <w14:ligatures w14:val="none"/>
+        </w:rPr>
+        <w:t>environ</w:t>
+      </w:r>
+      <w:r>
+        <w:rPr>
+          <w:rFonts w:ascii="Consolas" w:eastAsia="Times New Roman" w:hAnsi="Consolas" w:cs="Times New Roman"/>
+          <w:color w:val="BBBBBB"/>
+          <w:kern w:val="0"/>
+          <w:sz w:val="21"/>
+          <w:szCs w:val="21"/>
+          <w14:ligatures w14:val="none"/>
+        </w:rPr>
+        <w:t>.</w:t>
+      </w:r>
+      <w:r>
+        <w:rPr>
+          <w:rFonts w:ascii="Consolas" w:eastAsia="Times New Roman" w:hAnsi="Consolas" w:cs="Times New Roman"/>
+          <w:i/>
+          <w:iCs/>
+          <w:color w:val="FFF7B3"/>
+          <w:kern w:val="0"/>
+          <w:sz w:val="21"/>
+          <w:szCs w:val="21"/>
+          <w14:ligatures w14:val="none"/>
+        </w:rPr>
+        <w:t>get</w:t>
+      </w:r>
+      <w:r>
+        <w:rPr>
+          <w:rFonts w:ascii="Consolas" w:eastAsia="Times New Roman" w:hAnsi="Consolas" w:cs="Times New Roman"/>
+          <w:color w:val="BBBBBB"/>
+          <w:kern w:val="0"/>
+          <w:sz w:val="21"/>
+          <w:szCs w:val="21"/>
+          <w14:ligatures w14:val="none"/>
+        </w:rPr>
+        <w:t>(</w:t>
+      </w:r>
+      <w:r>
+        <w:rPr>
+          <w:rFonts w:ascii="Consolas" w:eastAsia="Times New Roman" w:hAnsi="Consolas" w:cs="Times New Roman"/>
+          <w:color w:val="BE7689"/>
+          <w:kern w:val="0"/>
+          <w:sz w:val="21"/>
+          <w:szCs w:val="21"/>
+          <w14:ligatures w14:val="none"/>
+        </w:rPr>
+        <w:t>'DATABASE_URL'</w:t>
+      </w:r>
+      <w:r>
+        <w:rPr>
+          <w:rFonts w:ascii="Consolas" w:eastAsia="Times New Roman" w:hAnsi="Consolas" w:cs="Times New Roman"/>
+          <w:color w:val="BBBBBB"/>
+          <w:kern w:val="0"/>
+          <w:sz w:val="21"/>
+          <w:szCs w:val="21"/>
+          <w14:ligatures w14:val="none"/>
+        </w:rPr>
+        <w:t>))</w:t>
+      </w:r>
+    </w:p>
+    <w:p>
+      <w:pPr>
+        <w:shd w:val="clear" w:color="auto" w:fill="282C34"/>
+        <w:spacing w:after="0" w:line="285" w:lineRule="atLeast"/>
+        <w:rPr>
+          <w:rFonts w:ascii="Consolas" w:eastAsia="Times New Roman" w:hAnsi="Consolas" w:cs="Times New Roman"/>
+          <w:color w:val="BBBBBB"/>
+          <w:kern w:val="0"/>
+          <w:sz w:val="21"/>
+          <w:szCs w:val="21"/>
+          <w14:ligatures w14:val="none"/>
+        </w:rPr>
+      </w:pPr>
+      <w:r>
+        <w:rPr>
+          <w:rFonts w:ascii="Consolas" w:eastAsia="Times New Roman" w:hAnsi="Consolas" w:cs="Times New Roman"/>
+          <w:color w:val="BBBBBB"/>
+          <w:kern w:val="0"/>
+          <w:sz w:val="21"/>
+          <w:szCs w:val="21"/>
+          <w14:ligatures w14:val="none"/>
+        </w:rPr>
+        <w:t>}</w:t>
+      </w:r>
+    </w:p>
+    <w:p>
+      <w:pPr>
+        <w:rPr>
+          <w:rFonts w:ascii="Excalifont" w:hAnsi="Excalifont"/>
+        </w:rPr>
+      </w:pPr>
+    </w:p>
+    <w:p>
+      <w:pPr>
+        <w:rPr>
+          <w:rFonts w:ascii="Excalifont" w:hAnsi="Excalifont"/>
+        </w:rPr>
+      </w:pPr>
+      <w:r>
+        <w:rPr>
+          <w:rFonts w:ascii="Excalifont" w:hAnsi="Excalifont"/>
+        </w:rPr>
+        <w:lastRenderedPageBreak/>
+        <w:t>4. add .env to .git-ignore file</w:t>
+      </w:r>
+    </w:p>
+    <w:p>
+      <w:pPr>
+        <w:rPr>
+          <w:rFonts w:ascii="Excalifont" w:hAnsi="Excalifont"/>
+        </w:rPr>
+      </w:pPr>
+      <w:r>
+        <w:rPr>
+          <w:rFonts w:ascii="Excalifont" w:hAnsi="Excalifont"/>
+        </w:rPr>
+        <w:t xml:space="preserve">5. do migrate </w:t>
+      </w:r>
+      <w:r>
+        <w:rPr>
+          <w:rFonts w:ascii="Excalifont" w:hAnsi="Excalifont"/>
+        </w:rPr>
+        <w:t>the admin to new database : python ./manage.py migrate</w:t>
+      </w:r>
+    </w:p>
+    <w:p>
+      <w:pPr>
+        <w:rPr>
+          <w:rFonts w:ascii="Excalifont" w:hAnsi="Excalifont"/>
+        </w:rPr>
+      </w:pPr>
+      <w:r>
+        <w:rPr>
+          <w:rFonts w:ascii="Excalifont" w:hAnsi="Excalifont"/>
+        </w:rPr>
+        <w:t>6. now create a superuser for this new database otherwise you cant access the admin</w:t>
+      </w:r>
     </w:p>
     <w:p>
       <w:pPr>
@@ -11641,6 +12337,36 @@
       <w:shd w:val="clear" w:color="auto" w:fill="E1DFDD"/>
     </w:rPr>
   </w:style>
+  <w:style w:type="paragraph" w:styleId="HTMLPreformatted">
+    <w:name w:val="HTML Preformatted"/>
+    <w:basedOn w:val="Normal"/>
+    <w:link w:val="HTMLPreformattedChar"/>
+    <w:uiPriority w:val="99"/>
+    <w:semiHidden/>
+    <w:unhideWhenUsed/>
+    <w:rsid w:val="00773769"/>
+    <w:pPr>
+      <w:spacing w:after="0" w:line="240" w:lineRule="auto"/>
+    </w:pPr>
+    <w:rPr>
+      <w:rFonts w:ascii="Consolas" w:hAnsi="Consolas"/>
+      <w:sz w:val="20"/>
+      <w:szCs w:val="20"/>
+    </w:rPr>
+  </w:style>
+  <w:style w:type="character" w:customStyle="1" w:styleId="HTMLPreformattedChar">
+    <w:name w:val="HTML Preformatted Char"/>
+    <w:basedOn w:val="DefaultParagraphFont"/>
+    <w:link w:val="HTMLPreformatted"/>
+    <w:uiPriority w:val="99"/>
+    <w:semiHidden/>
+    <w:rsid w:val="00773769"/>
+    <w:rPr>
+      <w:rFonts w:ascii="Consolas" w:hAnsi="Consolas"/>
+      <w:sz w:val="20"/>
+      <w:szCs w:val="20"/>
+    </w:rPr>
+  </w:style>
 </w:styles>
 </file>
 

</xml_diff>